<commit_message>
Changed naming for l3fwrules deploy and get to contain store_number
</commit_message>
<xml_diff>
--- a/doc/AutomationScriptsProgrammersGuide.docx
+++ b/doc/AutomationScriptsProgrammersGuide.docx
@@ -90,19 +90,7 @@
     </w:p>
     <w:p>
       <w:r>
-        <w:t xml:space="preserve">The structure is such that handlers take care of manipulating the data and calling </w:t>
-      </w:r>
-      <w:r>
-        <w:t>API</w:t>
-      </w:r>
-      <w:r>
-        <w:t xml:space="preserve"> drivers. These </w:t>
-      </w:r>
-      <w:r>
-        <w:t>API</w:t>
-      </w:r>
-      <w:r>
-        <w:t xml:space="preserve"> drivers essentially interface directly to Meraki</w:t>
+        <w:t>The structure is such that handlers take care of manipulating the data and calling API drivers. These API drivers essentially interface directly to Meraki</w:t>
       </w:r>
       <w:r>
         <w:t>-API</w:t>
@@ -117,16 +105,7 @@
         <w:br/>
       </w:r>
       <w:r>
-        <w:t>An automation layer contains handler</w:t>
-      </w:r>
-      <w:r>
-        <w:t>s</w:t>
-      </w:r>
-      <w:r>
-        <w:t xml:space="preserve"> for the various modules</w:t>
-      </w:r>
-      <w:r>
-        <w:t xml:space="preserve">. Automation layer is mostly concerned about generating proper API-Calls with proper </w:t>
+        <w:t xml:space="preserve">An automation layer contains handlers for the various modules. Automation layer is mostly concerned about generating proper API-Calls with proper </w:t>
       </w:r>
       <w:r>
         <w:t>inputs. It is also responsible for bulk and aggregated operations.</w:t>
@@ -309,10 +288,7 @@
     </w:p>
     <w:p>
       <w:r>
-        <w:t xml:space="preserve">This layer </w:t>
-      </w:r>
-      <w:r>
-        <w:t xml:space="preserve">contains the drivers to interface to external API’s and logic. It is mostly composed of Meraki API </w:t>
+        <w:t xml:space="preserve">This layer contains the drivers to interface to external API’s and logic. It is mostly composed of Meraki API </w:t>
       </w:r>
       <w:r>
         <w:t>wrappers,</w:t>
@@ -430,13 +406,7 @@
         </w:numPr>
       </w:pPr>
       <w:r>
-        <w:t xml:space="preserve">static </w:t>
-      </w:r>
-      <w:r>
-        <w:t>r</w:t>
-      </w:r>
-      <w:r>
-        <w:t>oute</w:t>
+        <w:t>static route</w:t>
       </w:r>
     </w:p>
     <w:p>
@@ -464,8 +434,6 @@
       </w:r>
       <w:r>
         <w:br/>
-      </w:r>
-      <w:r>
         <w:t xml:space="preserve"> </w:t>
       </w:r>
       <w:r>
@@ -508,16 +476,7 @@
         <w:ind w:firstLine="360"/>
       </w:pPr>
       <w:r>
-        <w:t>Below</w:t>
-      </w:r>
-      <w:r>
-        <w:t xml:space="preserve"> directories</w:t>
-      </w:r>
-      <w:r>
-        <w:t xml:space="preserve"> that contain code</w:t>
-      </w:r>
-      <w:r>
-        <w:t>:</w:t>
+        <w:t>Below directories that contain code:</w:t>
       </w:r>
     </w:p>
     <w:p>
@@ -927,10 +886,7 @@
         <w:pStyle w:val="Heading3"/>
       </w:pPr>
       <w:r>
-        <w:t>Data</w:t>
-      </w:r>
-      <w:r>
-        <w:t xml:space="preserve"> Directories:</w:t>
+        <w:t>Data Directories:</w:t>
       </w:r>
     </w:p>
     <w:p/>
@@ -970,16 +926,7 @@
         </w:numPr>
       </w:pPr>
       <w:r>
-        <w:t>/data</w:t>
-      </w:r>
-      <w:r>
-        <w:t xml:space="preserve"> </w:t>
-      </w:r>
-      <w:r>
-        <w:t>sub-</w:t>
-      </w:r>
-      <w:r>
-        <w:t>directory</w:t>
+        <w:t>/data sub-directory</w:t>
       </w:r>
     </w:p>
     <w:p>
@@ -1008,16 +955,7 @@
         </w:numPr>
       </w:pPr>
       <w:r>
-        <w:t>/runtime</w:t>
-      </w:r>
-      <w:r>
-        <w:t xml:space="preserve"> </w:t>
-      </w:r>
-      <w:r>
-        <w:t>sub-</w:t>
-      </w:r>
-      <w:r>
-        <w:t>directory</w:t>
+        <w:t>/runtime sub-directory</w:t>
       </w:r>
     </w:p>
     <w:p>
@@ -1046,27 +984,15 @@
         </w:numPr>
       </w:pPr>
       <w:r>
-        <w:t>/</w:t>
-      </w:r>
-      <w:r>
-        <w:t>templates</w:t>
-      </w:r>
-      <w:r>
-        <w:t xml:space="preserve"> sub-directory</w:t>
-      </w:r>
-    </w:p>
-    <w:p>
-      <w:pPr>
-        <w:pStyle w:val="ListParagraph"/>
-      </w:pPr>
-      <w:r>
-        <w:t>C</w:t>
-      </w:r>
-      <w:r>
-        <w:t>ontai</w:t>
-      </w:r>
-      <w:r>
-        <w:t>ns the in-</w:t>
+        <w:t>/templates sub-directory</w:t>
+      </w:r>
+    </w:p>
+    <w:p>
+      <w:pPr>
+        <w:pStyle w:val="ListParagraph"/>
+      </w:pPr>
+      <w:r>
+        <w:t>Contains the in-</w:t>
       </w:r>
       <w:r>
         <w:t xml:space="preserve">use definitions </w:t>
@@ -1109,13 +1035,7 @@
         </w:numPr>
       </w:pPr>
       <w:r>
-        <w:t>/</w:t>
-      </w:r>
-      <w:r>
-        <w:t>doc</w:t>
-      </w:r>
-      <w:r>
-        <w:t xml:space="preserve"> sub-directory</w:t>
+        <w:t>/doc sub-directory</w:t>
       </w:r>
     </w:p>
     <w:p>
@@ -1434,6 +1354,9 @@
         <w:pStyle w:val="Heading3"/>
       </w:pPr>
       <w:r>
+        <w:t xml:space="preserve">???? </w:t>
+      </w:r>
+      <w:r>
         <w:t>Common PRODUCTION issues and possible remedies</w:t>
       </w:r>
     </w:p>
@@ -1507,24 +1430,15 @@
         </w:numPr>
       </w:pPr>
       <w:r>
-        <w:t xml:space="preserve">Deploy </w:t>
-      </w:r>
-      <w:r>
-        <w:t>s2sfwrules</w:t>
-      </w:r>
-      <w:r>
-        <w:t xml:space="preserve"> fails</w:t>
-      </w:r>
-    </w:p>
-    <w:p>
-      <w:pPr>
-        <w:pStyle w:val="ListParagraph"/>
-      </w:pPr>
-      <w:r>
-        <w:t>a</w:t>
-      </w:r>
-      <w:r>
-        <w:t>)  An actual problem with the l3fwrules_</w:t>
+        <w:t>Deploy s2sfwrules fails</w:t>
+      </w:r>
+    </w:p>
+    <w:p>
+      <w:pPr>
+        <w:pStyle w:val="ListParagraph"/>
+      </w:pPr>
+      <w:r>
+        <w:t>a)  An actual problem with the l3fwrules_</w:t>
       </w:r>
       <w:proofErr w:type="gramStart"/>
       <w:r>
@@ -1553,16 +1467,6 @@
       </w:pPr>
     </w:p>
     <w:p>
-      <w:pPr>
-        <w:pStyle w:val="ListParagraph"/>
-        <w:numPr>
-          <w:ilvl w:val="0"/>
-          <w:numId w:val="5"/>
-        </w:numPr>
-      </w:pPr>
-      <w:r>
-        <w:t xml:space="preserve">Deploy </w:t>
-      </w:r>
       <w:bookmarkStart w:id="0" w:name="_GoBack"/>
       <w:bookmarkEnd w:id="0"/>
       <w:r>
@@ -2681,6 +2585,7 @@
   <w:style w:type="character" w:default="1" w:styleId="DefaultParagraphFont">
     <w:name w:val="Default Paragraph Font"/>
     <w:uiPriority w:val="1"/>
+    <w:semiHidden/>
     <w:unhideWhenUsed/>
   </w:style>
   <w:style w:type="table" w:default="1" w:styleId="TableNormal">
@@ -3410,7 +3315,7 @@
 </file>
 
 <file path=customXml/itemProps1.xml><?xml version="1.0" encoding="utf-8"?>
-<ds:datastoreItem xmlns:ds="http://schemas.openxmlformats.org/officeDocument/2006/customXml" ds:itemID="{74B00161-A8A7-4F80-9EF0-5A334B89F3E6}">
+<ds:datastoreItem xmlns:ds="http://schemas.openxmlformats.org/officeDocument/2006/customXml" ds:itemID="{8E291554-A341-4E0D-A60F-C4F265E76ED0}">
   <ds:schemaRefs>
     <ds:schemaRef ds:uri="http://schemas.openxmlformats.org/officeDocument/2006/bibliography"/>
   </ds:schemaRefs>

</xml_diff>

<commit_message>
Updates to ProgrammersGuide, l3fwrules shows location of file
</commit_message>
<xml_diff>
--- a/doc/AutomationScriptsProgrammersGuide.docx
+++ b/doc/AutomationScriptsProgrammersGuide.docx
@@ -3862,6 +3862,8 @@
       <w:pPr>
         <w:pStyle w:val="ListParagraph"/>
       </w:pPr>
+      <w:bookmarkStart w:id="0" w:name="_GoBack"/>
+      <w:bookmarkEnd w:id="0"/>
     </w:p>
     <w:p>
       <w:r>
@@ -3891,10 +3893,7 @@
       </w:r>
       <w:r>
         <w:br/>
-        <w:t xml:space="preserve">The Jinja template is in </w:t>
-      </w:r>
-      <w:r>
-        <w:t>/config/</w:t>
+        <w:t>The Jinja template is in /config/</w:t>
       </w:r>
       <w:proofErr w:type="spellStart"/>
       <w:r>
@@ -5147,8 +5146,6 @@
       <w:pPr>
         <w:pStyle w:val="ListParagraph"/>
       </w:pPr>
-      <w:bookmarkStart w:id="0" w:name="_GoBack"/>
-      <w:bookmarkEnd w:id="0"/>
     </w:p>
     <w:p>
       <w:pPr>
@@ -6227,38 +6224,14 @@
       </w:r>
     </w:p>
     <w:p>
-      <w:pPr>
-        <w:pStyle w:val="HTMLPreformatted"/>
-        <w:shd w:val="clear" w:color="auto" w:fill="272822"/>
-        <w:rPr>
-          <w:color w:val="F8F8F2"/>
-          <w:sz w:val="18"/>
-          <w:szCs w:val="18"/>
-        </w:rPr>
-      </w:pPr>
-      <w:r>
-        <w:rPr>
-          <w:color w:val="F8F8F2"/>
-          <w:sz w:val="18"/>
-          <w:szCs w:val="18"/>
-        </w:rPr>
+      <w:r>
         <w:t>[</w:t>
       </w:r>
       <w:r>
-        <w:rPr>
-          <w:color w:val="F8F8F2"/>
-          <w:sz w:val="18"/>
-          <w:szCs w:val="18"/>
-        </w:rPr>
         <w:br/>
         <w:t xml:space="preserve">    {</w:t>
       </w:r>
       <w:r>
-        <w:rPr>
-          <w:color w:val="F8F8F2"/>
-          <w:sz w:val="18"/>
-          <w:szCs w:val="18"/>
-        </w:rPr>
         <w:br/>
         <w:t xml:space="preserve">        </w:t>
       </w:r>
@@ -6267,41 +6240,22 @@
           <w:i/>
           <w:iCs/>
           <w:color w:val="FD971F"/>
-          <w:sz w:val="18"/>
-          <w:szCs w:val="18"/>
         </w:rPr>
         <w:t>"id"</w:t>
       </w:r>
       <w:r>
-        <w:rPr>
-          <w:color w:val="F8F8F2"/>
-          <w:sz w:val="18"/>
-          <w:szCs w:val="18"/>
-        </w:rPr>
         <w:t xml:space="preserve">: </w:t>
       </w:r>
       <w:r>
         <w:rPr>
           <w:color w:val="AE81FF"/>
-          <w:sz w:val="18"/>
-          <w:szCs w:val="18"/>
         </w:rPr>
         <w:t>4</w:t>
       </w:r>
       <w:r>
-        <w:rPr>
-          <w:color w:val="F8F8F2"/>
-          <w:sz w:val="18"/>
-          <w:szCs w:val="18"/>
-        </w:rPr>
         <w:t>,</w:t>
       </w:r>
       <w:r>
-        <w:rPr>
-          <w:color w:val="F8F8F2"/>
-          <w:sz w:val="18"/>
-          <w:szCs w:val="18"/>
-        </w:rPr>
         <w:br/>
         <w:t xml:space="preserve">        </w:t>
       </w:r>
@@ -6310,8 +6264,6 @@
           <w:i/>
           <w:iCs/>
           <w:color w:val="FD971F"/>
-          <w:sz w:val="18"/>
-          <w:szCs w:val="18"/>
         </w:rPr>
         <w:t>"</w:t>
       </w:r>
@@ -6321,8 +6273,6 @@
           <w:i/>
           <w:iCs/>
           <w:color w:val="FD971F"/>
-          <w:sz w:val="18"/>
-          <w:szCs w:val="18"/>
         </w:rPr>
         <w:t>networkId</w:t>
       </w:r>
@@ -6332,41 +6282,22 @@
           <w:i/>
           <w:iCs/>
           <w:color w:val="FD971F"/>
-          <w:sz w:val="18"/>
-          <w:szCs w:val="18"/>
         </w:rPr>
         <w:t>"</w:t>
       </w:r>
       <w:r>
-        <w:rPr>
-          <w:color w:val="F8F8F2"/>
-          <w:sz w:val="18"/>
-          <w:szCs w:val="18"/>
-        </w:rPr>
         <w:t xml:space="preserve">: </w:t>
       </w:r>
       <w:r>
         <w:rPr>
           <w:color w:val="E6DB74"/>
-          <w:sz w:val="18"/>
-          <w:szCs w:val="18"/>
         </w:rPr>
         <w:t>"N_686798943174007640"</w:t>
       </w:r>
       <w:r>
-        <w:rPr>
-          <w:color w:val="F8F8F2"/>
-          <w:sz w:val="18"/>
-          <w:szCs w:val="18"/>
-        </w:rPr>
         <w:t>,</w:t>
       </w:r>
       <w:r>
-        <w:rPr>
-          <w:color w:val="F8F8F2"/>
-          <w:sz w:val="18"/>
-          <w:szCs w:val="18"/>
-        </w:rPr>
         <w:br/>
         <w:t xml:space="preserve">        </w:t>
       </w:r>
@@ -6375,24 +6306,15 @@
           <w:i/>
           <w:iCs/>
           <w:color w:val="FD971F"/>
-          <w:sz w:val="18"/>
-          <w:szCs w:val="18"/>
         </w:rPr>
         <w:t>"name"</w:t>
       </w:r>
       <w:r>
-        <w:rPr>
-          <w:color w:val="F8F8F2"/>
-          <w:sz w:val="18"/>
-          <w:szCs w:val="18"/>
-        </w:rPr>
         <w:t xml:space="preserve">: </w:t>
       </w:r>
       <w:r>
         <w:rPr>
           <w:color w:val="E6DB74"/>
-          <w:sz w:val="18"/>
-          <w:szCs w:val="18"/>
         </w:rPr>
         <w:t>"</w:t>
       </w:r>
@@ -6400,8 +6322,6 @@
       <w:r>
         <w:rPr>
           <w:color w:val="E6DB74"/>
-          <w:sz w:val="18"/>
-          <w:szCs w:val="18"/>
         </w:rPr>
         <w:t>networkmgmt</w:t>
       </w:r>
@@ -6409,25 +6329,13 @@
       <w:r>
         <w:rPr>
           <w:color w:val="E6DB74"/>
-          <w:sz w:val="18"/>
-          <w:szCs w:val="18"/>
         </w:rPr>
         <w:t>"</w:t>
       </w:r>
       <w:r>
-        <w:rPr>
-          <w:color w:val="F8F8F2"/>
-          <w:sz w:val="18"/>
-          <w:szCs w:val="18"/>
-        </w:rPr>
         <w:t>,</w:t>
       </w:r>
       <w:r>
-        <w:rPr>
-          <w:color w:val="F8F8F2"/>
-          <w:sz w:val="18"/>
-          <w:szCs w:val="18"/>
-        </w:rPr>
         <w:br/>
         <w:t xml:space="preserve">        </w:t>
       </w:r>
@@ -6436,8 +6344,6 @@
           <w:i/>
           <w:iCs/>
           <w:color w:val="FD971F"/>
-          <w:sz w:val="18"/>
-          <w:szCs w:val="18"/>
         </w:rPr>
         <w:t>"</w:t>
       </w:r>
@@ -6447,8 +6353,6 @@
           <w:i/>
           <w:iCs/>
           <w:color w:val="FD971F"/>
-          <w:sz w:val="18"/>
-          <w:szCs w:val="18"/>
         </w:rPr>
         <w:t>applianceIp</w:t>
       </w:r>
@@ -6458,41 +6362,22 @@
           <w:i/>
           <w:iCs/>
           <w:color w:val="FD971F"/>
-          <w:sz w:val="18"/>
-          <w:szCs w:val="18"/>
         </w:rPr>
         <w:t>"</w:t>
       </w:r>
       <w:r>
-        <w:rPr>
-          <w:color w:val="F8F8F2"/>
-          <w:sz w:val="18"/>
-          <w:szCs w:val="18"/>
-        </w:rPr>
         <w:t xml:space="preserve">: </w:t>
       </w:r>
       <w:r>
         <w:rPr>
           <w:color w:val="E6DB74"/>
-          <w:sz w:val="18"/>
-          <w:szCs w:val="18"/>
         </w:rPr>
         <w:t>"10.195.200.33"</w:t>
       </w:r>
       <w:r>
-        <w:rPr>
-          <w:color w:val="F8F8F2"/>
-          <w:sz w:val="18"/>
-          <w:szCs w:val="18"/>
-        </w:rPr>
         <w:t>,</w:t>
       </w:r>
       <w:r>
-        <w:rPr>
-          <w:color w:val="F8F8F2"/>
-          <w:sz w:val="18"/>
-          <w:szCs w:val="18"/>
-        </w:rPr>
         <w:br/>
         <w:t xml:space="preserve">        </w:t>
       </w:r>
@@ -6501,41 +6386,22 @@
           <w:i/>
           <w:iCs/>
           <w:color w:val="FD971F"/>
-          <w:sz w:val="18"/>
-          <w:szCs w:val="18"/>
         </w:rPr>
         <w:t>"subnet"</w:t>
       </w:r>
       <w:r>
-        <w:rPr>
-          <w:color w:val="F8F8F2"/>
-          <w:sz w:val="18"/>
-          <w:szCs w:val="18"/>
-        </w:rPr>
         <w:t xml:space="preserve">: </w:t>
       </w:r>
       <w:r>
         <w:rPr>
           <w:color w:val="E6DB74"/>
-          <w:sz w:val="18"/>
-          <w:szCs w:val="18"/>
         </w:rPr>
         <w:t>"10.195.200.32/27"</w:t>
       </w:r>
       <w:r>
-        <w:rPr>
-          <w:color w:val="F8F8F2"/>
-          <w:sz w:val="18"/>
-          <w:szCs w:val="18"/>
-        </w:rPr>
         <w:t>,</w:t>
       </w:r>
       <w:r>
-        <w:rPr>
-          <w:color w:val="F8F8F2"/>
-          <w:sz w:val="18"/>
-          <w:szCs w:val="18"/>
-        </w:rPr>
         <w:br/>
         <w:t xml:space="preserve">        </w:t>
       </w:r>
@@ -6544,8 +6410,6 @@
           <w:i/>
           <w:iCs/>
           <w:color w:val="FD971F"/>
-          <w:sz w:val="18"/>
-          <w:szCs w:val="18"/>
         </w:rPr>
         <w:t>"</w:t>
       </w:r>
@@ -6555,8 +6419,6 @@
           <w:i/>
           <w:iCs/>
           <w:color w:val="FD971F"/>
-          <w:sz w:val="18"/>
-          <w:szCs w:val="18"/>
         </w:rPr>
         <w:t>dnsNameservers</w:t>
       </w:r>
@@ -6566,24 +6428,15 @@
           <w:i/>
           <w:iCs/>
           <w:color w:val="FD971F"/>
-          <w:sz w:val="18"/>
-          <w:szCs w:val="18"/>
         </w:rPr>
         <w:t>"</w:t>
       </w:r>
       <w:r>
-        <w:rPr>
-          <w:color w:val="F8F8F2"/>
-          <w:sz w:val="18"/>
-          <w:szCs w:val="18"/>
-        </w:rPr>
         <w:t xml:space="preserve">: </w:t>
       </w:r>
       <w:r>
         <w:rPr>
           <w:color w:val="E6DB74"/>
-          <w:sz w:val="18"/>
-          <w:szCs w:val="18"/>
         </w:rPr>
         <w:t>"</w:t>
       </w:r>
@@ -6591,8 +6444,6 @@
       <w:r>
         <w:rPr>
           <w:color w:val="E6DB74"/>
-          <w:sz w:val="18"/>
-          <w:szCs w:val="18"/>
         </w:rPr>
         <w:t>upstream_dns</w:t>
       </w:r>
@@ -6600,25 +6451,13 @@
       <w:r>
         <w:rPr>
           <w:color w:val="E6DB74"/>
-          <w:sz w:val="18"/>
-          <w:szCs w:val="18"/>
         </w:rPr>
         <w:t>"</w:t>
       </w:r>
       <w:r>
-        <w:rPr>
-          <w:color w:val="F8F8F2"/>
-          <w:sz w:val="18"/>
-          <w:szCs w:val="18"/>
-        </w:rPr>
         <w:t>,</w:t>
       </w:r>
       <w:r>
-        <w:rPr>
-          <w:color w:val="F8F8F2"/>
-          <w:sz w:val="18"/>
-          <w:szCs w:val="18"/>
-        </w:rPr>
         <w:br/>
         <w:t xml:space="preserve">        </w:t>
       </w:r>
@@ -6627,8 +6466,6 @@
           <w:i/>
           <w:iCs/>
           <w:color w:val="FD971F"/>
-          <w:sz w:val="18"/>
-          <w:szCs w:val="18"/>
         </w:rPr>
         <w:t>"</w:t>
       </w:r>
@@ -6638,8 +6475,6 @@
           <w:i/>
           <w:iCs/>
           <w:color w:val="FD971F"/>
-          <w:sz w:val="18"/>
-          <w:szCs w:val="18"/>
         </w:rPr>
         <w:t>fixedIpAssignments</w:t>
       </w:r>
@@ -6649,25 +6484,13 @@
           <w:i/>
           <w:iCs/>
           <w:color w:val="FD971F"/>
-          <w:sz w:val="18"/>
-          <w:szCs w:val="18"/>
         </w:rPr>
         <w:t>"</w:t>
       </w:r>
       <w:r>
-        <w:rPr>
-          <w:color w:val="F8F8F2"/>
-          <w:sz w:val="18"/>
-          <w:szCs w:val="18"/>
-        </w:rPr>
         <w:t>: {},</w:t>
       </w:r>
       <w:r>
-        <w:rPr>
-          <w:color w:val="F8F8F2"/>
-          <w:sz w:val="18"/>
-          <w:szCs w:val="18"/>
-        </w:rPr>
         <w:br/>
         <w:t xml:space="preserve">        </w:t>
       </w:r>
@@ -6676,8 +6499,6 @@
           <w:i/>
           <w:iCs/>
           <w:color w:val="FD971F"/>
-          <w:sz w:val="18"/>
-          <w:szCs w:val="18"/>
         </w:rPr>
         <w:t>"</w:t>
       </w:r>
@@ -6687,8 +6508,6 @@
           <w:i/>
           <w:iCs/>
           <w:color w:val="FD971F"/>
-          <w:sz w:val="18"/>
-          <w:szCs w:val="18"/>
         </w:rPr>
         <w:t>reservedIpRanges</w:t>
       </w:r>
@@ -6698,43 +6517,21 @@
           <w:i/>
           <w:iCs/>
           <w:color w:val="FD971F"/>
-          <w:sz w:val="18"/>
-          <w:szCs w:val="18"/>
         </w:rPr>
         <w:t>"</w:t>
       </w:r>
       <w:r>
-        <w:rPr>
-          <w:color w:val="F8F8F2"/>
-          <w:sz w:val="18"/>
-          <w:szCs w:val="18"/>
-        </w:rPr>
         <w:t>: []</w:t>
       </w:r>
       <w:r>
-        <w:rPr>
-          <w:color w:val="F8F8F2"/>
-          <w:sz w:val="18"/>
-          <w:szCs w:val="18"/>
-        </w:rPr>
         <w:br/>
         <w:t xml:space="preserve">    },</w:t>
       </w:r>
       <w:r>
-        <w:rPr>
-          <w:color w:val="F8F8F2"/>
-          <w:sz w:val="18"/>
-          <w:szCs w:val="18"/>
-        </w:rPr>
         <w:br/>
         <w:t xml:space="preserve">    {</w:t>
       </w:r>
       <w:r>
-        <w:rPr>
-          <w:color w:val="F8F8F2"/>
-          <w:sz w:val="18"/>
-          <w:szCs w:val="18"/>
-        </w:rPr>
         <w:br/>
         <w:t xml:space="preserve">        </w:t>
       </w:r>
@@ -6743,415 +6540,25 @@
           <w:i/>
           <w:iCs/>
           <w:color w:val="FD971F"/>
-          <w:sz w:val="18"/>
-          <w:szCs w:val="18"/>
         </w:rPr>
         <w:t>"id"</w:t>
       </w:r>
       <w:r>
-        <w:rPr>
-          <w:color w:val="F8F8F2"/>
-          <w:sz w:val="18"/>
-          <w:szCs w:val="18"/>
-        </w:rPr>
         <w:t xml:space="preserve">: </w:t>
       </w:r>
       <w:r>
         <w:rPr>
           <w:color w:val="AE81FF"/>
-          <w:sz w:val="18"/>
-          <w:szCs w:val="18"/>
         </w:rPr>
         <w:t>6</w:t>
       </w:r>
       <w:r>
-        <w:rPr>
-          <w:color w:val="F8F8F2"/>
-          <w:sz w:val="18"/>
-          <w:szCs w:val="18"/>
-        </w:rPr>
         <w:t>,</w:t>
       </w:r>
       <w:r>
-        <w:rPr>
-          <w:color w:val="F8F8F2"/>
-          <w:sz w:val="18"/>
-          <w:szCs w:val="18"/>
-        </w:rPr>
-        <w:br/>
-        <w:t xml:space="preserve">        </w:t>
-      </w:r>
-      <w:r>
-        <w:rPr>
-          <w:i/>
-          <w:iCs/>
-          <w:color w:val="FD971F"/>
-          <w:sz w:val="18"/>
-          <w:szCs w:val="18"/>
-        </w:rPr>
-        <w:t>"</w:t>
-      </w:r>
-      <w:proofErr w:type="spellStart"/>
-      <w:r>
-        <w:rPr>
-          <w:i/>
-          <w:iCs/>
-          <w:color w:val="FD971F"/>
-          <w:sz w:val="18"/>
-          <w:szCs w:val="18"/>
-        </w:rPr>
-        <w:t>networkId</w:t>
-      </w:r>
-      <w:proofErr w:type="spellEnd"/>
-      <w:r>
-        <w:rPr>
-          <w:i/>
-          <w:iCs/>
-          <w:color w:val="FD971F"/>
-          <w:sz w:val="18"/>
-          <w:szCs w:val="18"/>
-        </w:rPr>
-        <w:t>"</w:t>
-      </w:r>
-      <w:r>
-        <w:rPr>
-          <w:color w:val="F8F8F2"/>
-          <w:sz w:val="18"/>
-          <w:szCs w:val="18"/>
-        </w:rPr>
-        <w:t xml:space="preserve">: </w:t>
-      </w:r>
-      <w:r>
-        <w:rPr>
-          <w:color w:val="E6DB74"/>
-          <w:sz w:val="18"/>
-          <w:szCs w:val="18"/>
-        </w:rPr>
-        <w:t>"N_686798943174007640"</w:t>
-      </w:r>
-      <w:r>
-        <w:rPr>
-          <w:color w:val="F8F8F2"/>
-          <w:sz w:val="18"/>
-          <w:szCs w:val="18"/>
-        </w:rPr>
-        <w:t>,</w:t>
-      </w:r>
-      <w:r>
-        <w:rPr>
-          <w:color w:val="F8F8F2"/>
-          <w:sz w:val="18"/>
-          <w:szCs w:val="18"/>
-        </w:rPr>
-        <w:br/>
-        <w:t xml:space="preserve">        </w:t>
-      </w:r>
-      <w:r>
-        <w:rPr>
-          <w:i/>
-          <w:iCs/>
-          <w:color w:val="FD971F"/>
-          <w:sz w:val="18"/>
-          <w:szCs w:val="18"/>
-        </w:rPr>
-        <w:t>"name"</w:t>
-      </w:r>
-      <w:r>
-        <w:rPr>
-          <w:color w:val="F8F8F2"/>
-          <w:sz w:val="18"/>
-          <w:szCs w:val="18"/>
-        </w:rPr>
-        <w:t xml:space="preserve">: </w:t>
-      </w:r>
-      <w:r>
-        <w:rPr>
-          <w:color w:val="E6DB74"/>
-          <w:sz w:val="18"/>
-          <w:szCs w:val="18"/>
-        </w:rPr>
-        <w:t>"</w:t>
-      </w:r>
-      <w:proofErr w:type="spellStart"/>
-      <w:r>
-        <w:rPr>
-          <w:color w:val="E6DB74"/>
-          <w:sz w:val="18"/>
-          <w:szCs w:val="18"/>
-        </w:rPr>
-        <w:t>extranetvendor</w:t>
-      </w:r>
-      <w:proofErr w:type="spellEnd"/>
-      <w:r>
-        <w:rPr>
-          <w:color w:val="E6DB74"/>
-          <w:sz w:val="18"/>
-          <w:szCs w:val="18"/>
-        </w:rPr>
-        <w:t>"</w:t>
-      </w:r>
-      <w:r>
-        <w:rPr>
-          <w:color w:val="F8F8F2"/>
-          <w:sz w:val="18"/>
-          <w:szCs w:val="18"/>
-        </w:rPr>
-        <w:t>,</w:t>
-      </w:r>
-      <w:r>
-        <w:rPr>
-          <w:color w:val="F8F8F2"/>
-          <w:sz w:val="18"/>
-          <w:szCs w:val="18"/>
-        </w:rPr>
-        <w:br/>
-        <w:t xml:space="preserve">        </w:t>
-      </w:r>
-      <w:r>
-        <w:rPr>
-          <w:i/>
-          <w:iCs/>
-          <w:color w:val="FD971F"/>
-          <w:sz w:val="18"/>
-          <w:szCs w:val="18"/>
-        </w:rPr>
-        <w:t>"</w:t>
-      </w:r>
-      <w:proofErr w:type="spellStart"/>
-      <w:r>
-        <w:rPr>
-          <w:i/>
-          <w:iCs/>
-          <w:color w:val="FD971F"/>
-          <w:sz w:val="18"/>
-          <w:szCs w:val="18"/>
-        </w:rPr>
-        <w:t>applianceIp</w:t>
-      </w:r>
-      <w:proofErr w:type="spellEnd"/>
-      <w:r>
-        <w:rPr>
-          <w:i/>
-          <w:iCs/>
-          <w:color w:val="FD971F"/>
-          <w:sz w:val="18"/>
-          <w:szCs w:val="18"/>
-        </w:rPr>
-        <w:t>"</w:t>
-      </w:r>
-      <w:r>
-        <w:rPr>
-          <w:color w:val="F8F8F2"/>
-          <w:sz w:val="18"/>
-          <w:szCs w:val="18"/>
-        </w:rPr>
-        <w:t xml:space="preserve">: </w:t>
-      </w:r>
-      <w:r>
-        <w:rPr>
-          <w:color w:val="E6DB74"/>
-          <w:sz w:val="18"/>
-          <w:szCs w:val="18"/>
-        </w:rPr>
-        <w:t>"10.195.200.65"</w:t>
-      </w:r>
-      <w:r>
-        <w:rPr>
-          <w:color w:val="F8F8F2"/>
-          <w:sz w:val="18"/>
-          <w:szCs w:val="18"/>
-        </w:rPr>
-        <w:t>,</w:t>
-      </w:r>
-      <w:r>
-        <w:rPr>
-          <w:color w:val="F8F8F2"/>
-          <w:sz w:val="18"/>
-          <w:szCs w:val="18"/>
-        </w:rPr>
-        <w:br/>
-        <w:t xml:space="preserve">        </w:t>
-      </w:r>
-      <w:r>
-        <w:rPr>
-          <w:i/>
-          <w:iCs/>
-          <w:color w:val="FD971F"/>
-          <w:sz w:val="18"/>
-          <w:szCs w:val="18"/>
-        </w:rPr>
-        <w:t>"subnet"</w:t>
-      </w:r>
-      <w:r>
-        <w:rPr>
-          <w:color w:val="F8F8F2"/>
-          <w:sz w:val="18"/>
-          <w:szCs w:val="18"/>
-        </w:rPr>
-        <w:t xml:space="preserve">: </w:t>
-      </w:r>
-      <w:r>
-        <w:rPr>
-          <w:color w:val="E6DB74"/>
-          <w:sz w:val="18"/>
-          <w:szCs w:val="18"/>
-        </w:rPr>
-        <w:t>"10.195.200.64/27"</w:t>
-      </w:r>
-      <w:r>
-        <w:rPr>
-          <w:color w:val="F8F8F2"/>
-          <w:sz w:val="18"/>
-          <w:szCs w:val="18"/>
-        </w:rPr>
-        <w:t>,</w:t>
-      </w:r>
-      <w:r>
-        <w:rPr>
-          <w:color w:val="F8F8F2"/>
-          <w:sz w:val="18"/>
-          <w:szCs w:val="18"/>
-        </w:rPr>
-        <w:br/>
-        <w:t xml:space="preserve">        </w:t>
-      </w:r>
-      <w:r>
-        <w:rPr>
-          <w:i/>
-          <w:iCs/>
-          <w:color w:val="FD971F"/>
-          <w:sz w:val="18"/>
-          <w:szCs w:val="18"/>
-        </w:rPr>
-        <w:t>"</w:t>
-      </w:r>
-      <w:proofErr w:type="spellStart"/>
-      <w:r>
-        <w:rPr>
-          <w:i/>
-          <w:iCs/>
-          <w:color w:val="FD971F"/>
-          <w:sz w:val="18"/>
-          <w:szCs w:val="18"/>
-        </w:rPr>
-        <w:t>dnsNameservers</w:t>
-      </w:r>
-      <w:proofErr w:type="spellEnd"/>
-      <w:r>
-        <w:rPr>
-          <w:i/>
-          <w:iCs/>
-          <w:color w:val="FD971F"/>
-          <w:sz w:val="18"/>
-          <w:szCs w:val="18"/>
-        </w:rPr>
-        <w:t>"</w:t>
-      </w:r>
-      <w:r>
-        <w:rPr>
-          <w:color w:val="F8F8F2"/>
-          <w:sz w:val="18"/>
-          <w:szCs w:val="18"/>
-        </w:rPr>
-        <w:t xml:space="preserve">: </w:t>
-      </w:r>
-      <w:r>
-        <w:rPr>
-          <w:color w:val="E6DB74"/>
-          <w:sz w:val="18"/>
-          <w:szCs w:val="18"/>
-        </w:rPr>
-        <w:t>"</w:t>
-      </w:r>
-      <w:proofErr w:type="spellStart"/>
-      <w:r>
-        <w:rPr>
-          <w:color w:val="E6DB74"/>
-          <w:sz w:val="18"/>
-          <w:szCs w:val="18"/>
-        </w:rPr>
-        <w:t>upstream_dns</w:t>
-      </w:r>
-      <w:proofErr w:type="spellEnd"/>
-      <w:r>
-        <w:rPr>
-          <w:color w:val="E6DB74"/>
-          <w:sz w:val="18"/>
-          <w:szCs w:val="18"/>
-        </w:rPr>
-        <w:t>"</w:t>
-      </w:r>
-      <w:r>
-        <w:rPr>
-          <w:color w:val="F8F8F2"/>
-          <w:sz w:val="18"/>
-          <w:szCs w:val="18"/>
-        </w:rPr>
-        <w:t>,</w:t>
-      </w:r>
-      <w:r>
-        <w:rPr>
-          <w:color w:val="F8F8F2"/>
-          <w:sz w:val="18"/>
-          <w:szCs w:val="18"/>
-        </w:rPr>
-        <w:br/>
-        <w:t xml:space="preserve">        </w:t>
-      </w:r>
-      <w:r>
-        <w:rPr>
-          <w:i/>
-          <w:iCs/>
-          <w:color w:val="FD971F"/>
-          <w:sz w:val="18"/>
-          <w:szCs w:val="18"/>
-        </w:rPr>
-        <w:t>"</w:t>
-      </w:r>
-      <w:proofErr w:type="spellStart"/>
-      <w:r>
-        <w:rPr>
-          <w:i/>
-          <w:iCs/>
-          <w:color w:val="FD971F"/>
-          <w:sz w:val="18"/>
-          <w:szCs w:val="18"/>
-        </w:rPr>
-        <w:t>fixedIpAssignments</w:t>
-      </w:r>
-      <w:proofErr w:type="spellEnd"/>
-      <w:r>
-        <w:rPr>
-          <w:i/>
-          <w:iCs/>
-          <w:color w:val="FD971F"/>
-          <w:sz w:val="18"/>
-          <w:szCs w:val="18"/>
-        </w:rPr>
-        <w:t>"</w:t>
-      </w:r>
-      <w:r>
-        <w:rPr>
-          <w:color w:val="F8F8F2"/>
-          <w:sz w:val="18"/>
-          <w:szCs w:val="18"/>
-        </w:rPr>
-        <w:t>: {},</w:t>
-      </w:r>
-      <w:r>
-        <w:rPr>
-          <w:color w:val="F8F8F2"/>
-          <w:sz w:val="18"/>
-          <w:szCs w:val="18"/>
-        </w:rPr>
-        <w:br/>
-      </w:r>
-      <w:r>
-        <w:rPr>
-          <w:color w:val="F8F8F2"/>
-          <w:sz w:val="18"/>
-          <w:szCs w:val="18"/>
-        </w:rPr>
+        <w:br/>
+      </w:r>
+      <w:r>
         <w:lastRenderedPageBreak/>
         <w:t xml:space="preserve">        </w:t>
       </w:r>
@@ -7160,8 +6567,6 @@
           <w:i/>
           <w:iCs/>
           <w:color w:val="FD971F"/>
-          <w:sz w:val="18"/>
-          <w:szCs w:val="18"/>
         </w:rPr>
         <w:t>"</w:t>
       </w:r>
@@ -7171,8 +6576,241 @@
           <w:i/>
           <w:iCs/>
           <w:color w:val="FD971F"/>
-          <w:sz w:val="18"/>
-          <w:szCs w:val="18"/>
+        </w:rPr>
+        <w:t>networkId</w:t>
+      </w:r>
+      <w:proofErr w:type="spellEnd"/>
+      <w:r>
+        <w:rPr>
+          <w:i/>
+          <w:iCs/>
+          <w:color w:val="FD971F"/>
+        </w:rPr>
+        <w:t>"</w:t>
+      </w:r>
+      <w:r>
+        <w:t xml:space="preserve">: </w:t>
+      </w:r>
+      <w:r>
+        <w:rPr>
+          <w:color w:val="E6DB74"/>
+        </w:rPr>
+        <w:t>"N_686798943174007640"</w:t>
+      </w:r>
+      <w:r>
+        <w:t>,</w:t>
+      </w:r>
+      <w:r>
+        <w:br/>
+        <w:t xml:space="preserve">        </w:t>
+      </w:r>
+      <w:r>
+        <w:rPr>
+          <w:i/>
+          <w:iCs/>
+          <w:color w:val="FD971F"/>
+        </w:rPr>
+        <w:t>"name"</w:t>
+      </w:r>
+      <w:r>
+        <w:t xml:space="preserve">: </w:t>
+      </w:r>
+      <w:r>
+        <w:rPr>
+          <w:color w:val="E6DB74"/>
+        </w:rPr>
+        <w:t>"</w:t>
+      </w:r>
+      <w:proofErr w:type="spellStart"/>
+      <w:r>
+        <w:rPr>
+          <w:color w:val="E6DB74"/>
+        </w:rPr>
+        <w:t>extranetvendor</w:t>
+      </w:r>
+      <w:proofErr w:type="spellEnd"/>
+      <w:r>
+        <w:rPr>
+          <w:color w:val="E6DB74"/>
+        </w:rPr>
+        <w:t>"</w:t>
+      </w:r>
+      <w:r>
+        <w:t>,</w:t>
+      </w:r>
+      <w:r>
+        <w:br/>
+        <w:t xml:space="preserve">        </w:t>
+      </w:r>
+      <w:r>
+        <w:rPr>
+          <w:i/>
+          <w:iCs/>
+          <w:color w:val="FD971F"/>
+        </w:rPr>
+        <w:t>"</w:t>
+      </w:r>
+      <w:proofErr w:type="spellStart"/>
+      <w:r>
+        <w:rPr>
+          <w:i/>
+          <w:iCs/>
+          <w:color w:val="FD971F"/>
+        </w:rPr>
+        <w:t>applianceIp</w:t>
+      </w:r>
+      <w:proofErr w:type="spellEnd"/>
+      <w:r>
+        <w:rPr>
+          <w:i/>
+          <w:iCs/>
+          <w:color w:val="FD971F"/>
+        </w:rPr>
+        <w:t>"</w:t>
+      </w:r>
+      <w:r>
+        <w:t xml:space="preserve">: </w:t>
+      </w:r>
+      <w:r>
+        <w:rPr>
+          <w:color w:val="E6DB74"/>
+        </w:rPr>
+        <w:t>"10.195.200.65"</w:t>
+      </w:r>
+      <w:r>
+        <w:t>,</w:t>
+      </w:r>
+      <w:r>
+        <w:br/>
+        <w:t xml:space="preserve">        </w:t>
+      </w:r>
+      <w:r>
+        <w:rPr>
+          <w:i/>
+          <w:iCs/>
+          <w:color w:val="FD971F"/>
+        </w:rPr>
+        <w:t>"subnet"</w:t>
+      </w:r>
+      <w:r>
+        <w:t xml:space="preserve">: </w:t>
+      </w:r>
+      <w:r>
+        <w:rPr>
+          <w:color w:val="E6DB74"/>
+        </w:rPr>
+        <w:t>"10.195.200.64/27"</w:t>
+      </w:r>
+      <w:r>
+        <w:t>,</w:t>
+      </w:r>
+      <w:r>
+        <w:br/>
+        <w:t xml:space="preserve">        </w:t>
+      </w:r>
+      <w:r>
+        <w:rPr>
+          <w:i/>
+          <w:iCs/>
+          <w:color w:val="FD971F"/>
+        </w:rPr>
+        <w:t>"</w:t>
+      </w:r>
+      <w:proofErr w:type="spellStart"/>
+      <w:r>
+        <w:rPr>
+          <w:i/>
+          <w:iCs/>
+          <w:color w:val="FD971F"/>
+        </w:rPr>
+        <w:t>dnsNameservers</w:t>
+      </w:r>
+      <w:proofErr w:type="spellEnd"/>
+      <w:r>
+        <w:rPr>
+          <w:i/>
+          <w:iCs/>
+          <w:color w:val="FD971F"/>
+        </w:rPr>
+        <w:t>"</w:t>
+      </w:r>
+      <w:r>
+        <w:t xml:space="preserve">: </w:t>
+      </w:r>
+      <w:r>
+        <w:rPr>
+          <w:color w:val="E6DB74"/>
+        </w:rPr>
+        <w:t>"</w:t>
+      </w:r>
+      <w:proofErr w:type="spellStart"/>
+      <w:r>
+        <w:rPr>
+          <w:color w:val="E6DB74"/>
+        </w:rPr>
+        <w:t>upstream_dns</w:t>
+      </w:r>
+      <w:proofErr w:type="spellEnd"/>
+      <w:r>
+        <w:rPr>
+          <w:color w:val="E6DB74"/>
+        </w:rPr>
+        <w:t>"</w:t>
+      </w:r>
+      <w:r>
+        <w:t>,</w:t>
+      </w:r>
+      <w:r>
+        <w:br/>
+        <w:t xml:space="preserve">        </w:t>
+      </w:r>
+      <w:r>
+        <w:rPr>
+          <w:i/>
+          <w:iCs/>
+          <w:color w:val="FD971F"/>
+        </w:rPr>
+        <w:t>"</w:t>
+      </w:r>
+      <w:proofErr w:type="spellStart"/>
+      <w:r>
+        <w:rPr>
+          <w:i/>
+          <w:iCs/>
+          <w:color w:val="FD971F"/>
+        </w:rPr>
+        <w:t>fixedIpAssignments</w:t>
+      </w:r>
+      <w:proofErr w:type="spellEnd"/>
+      <w:r>
+        <w:rPr>
+          <w:i/>
+          <w:iCs/>
+          <w:color w:val="FD971F"/>
+        </w:rPr>
+        <w:t>"</w:t>
+      </w:r>
+      <w:r>
+        <w:t>: {},</w:t>
+      </w:r>
+      <w:r>
+        <w:br/>
+        <w:t xml:space="preserve">        </w:t>
+      </w:r>
+      <w:r>
+        <w:rPr>
+          <w:i/>
+          <w:iCs/>
+          <w:color w:val="FD971F"/>
+        </w:rPr>
+        <w:t>"</w:t>
+      </w:r>
+      <w:proofErr w:type="spellStart"/>
+      <w:r>
+        <w:rPr>
+          <w:i/>
+          <w:iCs/>
+          <w:color w:val="FD971F"/>
         </w:rPr>
         <w:t>reservedIpRanges</w:t>
       </w:r>
@@ -7182,492 +6820,106 @@
           <w:i/>
           <w:iCs/>
           <w:color w:val="FD971F"/>
-          <w:sz w:val="18"/>
-          <w:szCs w:val="18"/>
         </w:rPr>
         <w:t>"</w:t>
       </w:r>
       <w:r>
-        <w:rPr>
-          <w:color w:val="F8F8F2"/>
-          <w:sz w:val="18"/>
-          <w:szCs w:val="18"/>
-        </w:rPr>
         <w:t>: []</w:t>
       </w:r>
       <w:r>
-        <w:rPr>
-          <w:color w:val="F8F8F2"/>
-          <w:sz w:val="18"/>
-          <w:szCs w:val="18"/>
-        </w:rPr>
         <w:br/>
         <w:t xml:space="preserve">    },</w:t>
       </w:r>
       <w:r>
-        <w:rPr>
-          <w:color w:val="F8F8F2"/>
-          <w:sz w:val="18"/>
-          <w:szCs w:val="18"/>
-        </w:rPr>
         <w:br/>
         <w:t xml:space="preserve">    {</w:t>
       </w:r>
       <w:r>
-        <w:rPr>
-          <w:color w:val="F8F8F2"/>
-          <w:sz w:val="18"/>
-          <w:szCs w:val="18"/>
-        </w:rPr>
-        <w:br/>
-        <w:t xml:space="preserve">        </w:t>
-      </w:r>
-      <w:r>
-        <w:rPr>
-          <w:i/>
-          <w:iCs/>
-          <w:color w:val="FD971F"/>
-          <w:sz w:val="18"/>
-          <w:szCs w:val="18"/>
-        </w:rPr>
-        <w:t>"id"</w:t>
-      </w:r>
-      <w:r>
-        <w:rPr>
-          <w:color w:val="F8F8F2"/>
-          <w:sz w:val="18"/>
-          <w:szCs w:val="18"/>
-        </w:rPr>
-        <w:t xml:space="preserve">: </w:t>
-      </w:r>
-      <w:r>
-        <w:rPr>
-          <w:color w:val="AE81FF"/>
-          <w:sz w:val="18"/>
-          <w:szCs w:val="18"/>
-        </w:rPr>
-        <w:t>7</w:t>
-      </w:r>
-      <w:r>
-        <w:rPr>
-          <w:color w:val="F8F8F2"/>
-          <w:sz w:val="18"/>
-          <w:szCs w:val="18"/>
-        </w:rPr>
-        <w:t>,</w:t>
-      </w:r>
-      <w:r>
-        <w:rPr>
-          <w:color w:val="F8F8F2"/>
-          <w:sz w:val="18"/>
-          <w:szCs w:val="18"/>
-        </w:rPr>
-        <w:br/>
-        <w:t xml:space="preserve">        </w:t>
-      </w:r>
-      <w:r>
-        <w:rPr>
-          <w:i/>
-          <w:iCs/>
-          <w:color w:val="FD971F"/>
-          <w:sz w:val="18"/>
-          <w:szCs w:val="18"/>
-        </w:rPr>
-        <w:t>"</w:t>
+        <w:br/>
+        <w:t xml:space="preserve">        "id": 7,</w:t>
+      </w:r>
+      <w:r>
+        <w:br/>
+        <w:t xml:space="preserve">        "</w:t>
       </w:r>
       <w:proofErr w:type="spellStart"/>
       <w:r>
-        <w:rPr>
-          <w:i/>
-          <w:iCs/>
-          <w:color w:val="FD971F"/>
-          <w:sz w:val="18"/>
-          <w:szCs w:val="18"/>
-        </w:rPr>
         <w:t>networkId</w:t>
       </w:r>
       <w:proofErr w:type="spellEnd"/>
       <w:r>
-        <w:rPr>
-          <w:i/>
-          <w:iCs/>
-          <w:color w:val="FD971F"/>
-          <w:sz w:val="18"/>
-          <w:szCs w:val="18"/>
-        </w:rPr>
-        <w:t>"</w:t>
-      </w:r>
-      <w:r>
-        <w:rPr>
-          <w:color w:val="F8F8F2"/>
-          <w:sz w:val="18"/>
-          <w:szCs w:val="18"/>
-        </w:rPr>
-        <w:t xml:space="preserve">: </w:t>
-      </w:r>
-      <w:r>
-        <w:rPr>
-          <w:color w:val="E6DB74"/>
-          <w:sz w:val="18"/>
-          <w:szCs w:val="18"/>
-        </w:rPr>
-        <w:t>"N_686798943174007640"</w:t>
-      </w:r>
-      <w:r>
-        <w:rPr>
-          <w:color w:val="F8F8F2"/>
-          <w:sz w:val="18"/>
-          <w:szCs w:val="18"/>
-        </w:rPr>
-        <w:t>,</w:t>
-      </w:r>
-      <w:r>
-        <w:rPr>
-          <w:color w:val="F8F8F2"/>
-          <w:sz w:val="18"/>
-          <w:szCs w:val="18"/>
-        </w:rPr>
-        <w:br/>
-        <w:t xml:space="preserve">        </w:t>
-      </w:r>
-      <w:r>
-        <w:rPr>
-          <w:i/>
-          <w:iCs/>
-          <w:color w:val="FD971F"/>
-          <w:sz w:val="18"/>
-          <w:szCs w:val="18"/>
-        </w:rPr>
-        <w:t>"name"</w:t>
-      </w:r>
-      <w:r>
-        <w:rPr>
-          <w:color w:val="F8F8F2"/>
-          <w:sz w:val="18"/>
-          <w:szCs w:val="18"/>
-        </w:rPr>
-        <w:t xml:space="preserve">: </w:t>
-      </w:r>
-      <w:r>
-        <w:rPr>
-          <w:color w:val="E6DB74"/>
-          <w:sz w:val="18"/>
-          <w:szCs w:val="18"/>
-        </w:rPr>
-        <w:t>"pharmacy"</w:t>
-      </w:r>
-      <w:r>
-        <w:rPr>
-          <w:color w:val="F8F8F2"/>
-          <w:sz w:val="18"/>
-          <w:szCs w:val="18"/>
-        </w:rPr>
-        <w:t>,</w:t>
-      </w:r>
-      <w:r>
-        <w:rPr>
-          <w:color w:val="F8F8F2"/>
-          <w:sz w:val="18"/>
-          <w:szCs w:val="18"/>
-        </w:rPr>
-        <w:br/>
-        <w:t xml:space="preserve">        </w:t>
-      </w:r>
-      <w:r>
-        <w:rPr>
-          <w:i/>
-          <w:iCs/>
-          <w:color w:val="FD971F"/>
-          <w:sz w:val="18"/>
-          <w:szCs w:val="18"/>
-        </w:rPr>
-        <w:t>"</w:t>
+        <w:t>": "N_686798943174007640",</w:t>
+      </w:r>
+      <w:r>
+        <w:br/>
+        <w:t xml:space="preserve">        "name": "pharmacy",</w:t>
+      </w:r>
+      <w:r>
+        <w:br/>
+        <w:t xml:space="preserve">        "</w:t>
       </w:r>
       <w:proofErr w:type="spellStart"/>
       <w:r>
-        <w:rPr>
-          <w:i/>
-          <w:iCs/>
-          <w:color w:val="FD971F"/>
-          <w:sz w:val="18"/>
-          <w:szCs w:val="18"/>
-        </w:rPr>
         <w:t>applianceIp</w:t>
       </w:r>
       <w:proofErr w:type="spellEnd"/>
       <w:r>
-        <w:rPr>
-          <w:i/>
-          <w:iCs/>
-          <w:color w:val="FD971F"/>
-          <w:sz w:val="18"/>
-          <w:szCs w:val="18"/>
-        </w:rPr>
-        <w:t>"</w:t>
-      </w:r>
-      <w:r>
-        <w:rPr>
-          <w:color w:val="F8F8F2"/>
-          <w:sz w:val="18"/>
-          <w:szCs w:val="18"/>
-        </w:rPr>
-        <w:t xml:space="preserve">: </w:t>
-      </w:r>
-      <w:r>
-        <w:rPr>
-          <w:color w:val="E6DB74"/>
-          <w:sz w:val="18"/>
-          <w:szCs w:val="18"/>
-        </w:rPr>
-        <w:t>"10.195.200.97"</w:t>
-      </w:r>
-      <w:r>
-        <w:rPr>
-          <w:color w:val="F8F8F2"/>
-          <w:sz w:val="18"/>
-          <w:szCs w:val="18"/>
-        </w:rPr>
-        <w:t>,</w:t>
-      </w:r>
-      <w:r>
-        <w:rPr>
-          <w:color w:val="F8F8F2"/>
-          <w:sz w:val="18"/>
-          <w:szCs w:val="18"/>
-        </w:rPr>
-        <w:br/>
-        <w:t xml:space="preserve">        </w:t>
-      </w:r>
-      <w:r>
-        <w:rPr>
-          <w:i/>
-          <w:iCs/>
-          <w:color w:val="FD971F"/>
-          <w:sz w:val="18"/>
-          <w:szCs w:val="18"/>
-        </w:rPr>
-        <w:t>"subnet"</w:t>
-      </w:r>
-      <w:r>
-        <w:rPr>
-          <w:color w:val="F8F8F2"/>
-          <w:sz w:val="18"/>
-          <w:szCs w:val="18"/>
-        </w:rPr>
-        <w:t xml:space="preserve">: </w:t>
-      </w:r>
-      <w:r>
-        <w:rPr>
-          <w:color w:val="E6DB74"/>
-          <w:sz w:val="18"/>
-          <w:szCs w:val="18"/>
-        </w:rPr>
-        <w:t>"10.195.200.96/27"</w:t>
-      </w:r>
-      <w:r>
-        <w:rPr>
-          <w:color w:val="F8F8F2"/>
-          <w:sz w:val="18"/>
-          <w:szCs w:val="18"/>
-        </w:rPr>
-        <w:t>,</w:t>
-      </w:r>
-      <w:r>
-        <w:rPr>
-          <w:color w:val="F8F8F2"/>
-          <w:sz w:val="18"/>
-          <w:szCs w:val="18"/>
-        </w:rPr>
-        <w:br/>
-        <w:t xml:space="preserve">        </w:t>
-      </w:r>
-      <w:r>
-        <w:rPr>
-          <w:i/>
-          <w:iCs/>
-          <w:color w:val="FD971F"/>
-          <w:sz w:val="18"/>
-          <w:szCs w:val="18"/>
-        </w:rPr>
-        <w:t>"</w:t>
+        <w:t>": "10.195.200.97",</w:t>
+      </w:r>
+      <w:r>
+        <w:br/>
+        <w:t xml:space="preserve">        "subnet": "10.195.200.96/27",</w:t>
+      </w:r>
+      <w:r>
+        <w:br/>
+        <w:t xml:space="preserve">        "</w:t>
       </w:r>
       <w:proofErr w:type="spellStart"/>
       <w:r>
-        <w:rPr>
-          <w:i/>
-          <w:iCs/>
-          <w:color w:val="FD971F"/>
-          <w:sz w:val="18"/>
-          <w:szCs w:val="18"/>
-        </w:rPr>
         <w:t>dnsNameservers</w:t>
       </w:r>
       <w:proofErr w:type="spellEnd"/>
       <w:r>
-        <w:rPr>
-          <w:i/>
-          <w:iCs/>
-          <w:color w:val="FD971F"/>
-          <w:sz w:val="18"/>
-          <w:szCs w:val="18"/>
-        </w:rPr>
-        <w:t>"</w:t>
-      </w:r>
-      <w:r>
-        <w:rPr>
-          <w:color w:val="F8F8F2"/>
-          <w:sz w:val="18"/>
-          <w:szCs w:val="18"/>
-        </w:rPr>
-        <w:t xml:space="preserve">: </w:t>
-      </w:r>
-      <w:r>
-        <w:rPr>
-          <w:color w:val="E6DB74"/>
-          <w:sz w:val="18"/>
-          <w:szCs w:val="18"/>
-        </w:rPr>
-        <w:t>"</w:t>
+        <w:t>": "</w:t>
       </w:r>
       <w:proofErr w:type="spellStart"/>
       <w:r>
-        <w:rPr>
-          <w:color w:val="E6DB74"/>
-          <w:sz w:val="18"/>
-          <w:szCs w:val="18"/>
-        </w:rPr>
         <w:t>upstream_dns</w:t>
       </w:r>
       <w:proofErr w:type="spellEnd"/>
       <w:r>
-        <w:rPr>
-          <w:color w:val="E6DB74"/>
-          <w:sz w:val="18"/>
-          <w:szCs w:val="18"/>
-        </w:rPr>
-        <w:t>"</w:t>
-      </w:r>
-      <w:r>
-        <w:rPr>
-          <w:color w:val="F8F8F2"/>
-          <w:sz w:val="18"/>
-          <w:szCs w:val="18"/>
-        </w:rPr>
-        <w:t>,</w:t>
-      </w:r>
-      <w:r>
-        <w:rPr>
-          <w:color w:val="F8F8F2"/>
-          <w:sz w:val="18"/>
-          <w:szCs w:val="18"/>
-        </w:rPr>
-        <w:br/>
-        <w:t xml:space="preserve">        </w:t>
-      </w:r>
-      <w:r>
-        <w:rPr>
-          <w:i/>
-          <w:iCs/>
-          <w:color w:val="FD971F"/>
-          <w:sz w:val="18"/>
-          <w:szCs w:val="18"/>
-        </w:rPr>
-        <w:t>"</w:t>
+        <w:t>",</w:t>
+      </w:r>
+      <w:r>
+        <w:br/>
+        <w:t xml:space="preserve">        "</w:t>
       </w:r>
       <w:proofErr w:type="spellStart"/>
       <w:r>
-        <w:rPr>
-          <w:i/>
-          <w:iCs/>
-          <w:color w:val="FD971F"/>
-          <w:sz w:val="18"/>
-          <w:szCs w:val="18"/>
-        </w:rPr>
         <w:t>fixedIpAssignments</w:t>
       </w:r>
       <w:proofErr w:type="spellEnd"/>
       <w:r>
-        <w:rPr>
-          <w:i/>
-          <w:iCs/>
-          <w:color w:val="FD971F"/>
-          <w:sz w:val="18"/>
-          <w:szCs w:val="18"/>
-        </w:rPr>
-        <w:t>"</w:t>
-      </w:r>
-      <w:r>
-        <w:rPr>
-          <w:color w:val="F8F8F2"/>
-          <w:sz w:val="18"/>
-          <w:szCs w:val="18"/>
-        </w:rPr>
-        <w:t>: {},</w:t>
-      </w:r>
-      <w:r>
-        <w:rPr>
-          <w:color w:val="F8F8F2"/>
-          <w:sz w:val="18"/>
-          <w:szCs w:val="18"/>
-        </w:rPr>
-        <w:br/>
-        <w:t xml:space="preserve">        </w:t>
-      </w:r>
-      <w:r>
-        <w:rPr>
-          <w:i/>
-          <w:iCs/>
-          <w:color w:val="FD971F"/>
-          <w:sz w:val="18"/>
-          <w:szCs w:val="18"/>
-        </w:rPr>
-        <w:t>"</w:t>
+        <w:t>": {},</w:t>
+      </w:r>
+      <w:r>
+        <w:br/>
+        <w:t xml:space="preserve">        "</w:t>
       </w:r>
       <w:proofErr w:type="spellStart"/>
       <w:r>
-        <w:rPr>
-          <w:i/>
-          <w:iCs/>
-          <w:color w:val="FD971F"/>
-          <w:sz w:val="18"/>
-          <w:szCs w:val="18"/>
-        </w:rPr>
         <w:t>reservedIpRanges</w:t>
       </w:r>
       <w:proofErr w:type="spellEnd"/>
       <w:r>
-        <w:rPr>
-          <w:i/>
-          <w:iCs/>
-          <w:color w:val="FD971F"/>
-          <w:sz w:val="18"/>
-          <w:szCs w:val="18"/>
-        </w:rPr>
-        <w:t>"</w:t>
-      </w:r>
-      <w:r>
-        <w:rPr>
-          <w:color w:val="F8F8F2"/>
-          <w:sz w:val="18"/>
-          <w:szCs w:val="18"/>
-        </w:rPr>
-        <w:t>: []</w:t>
-      </w:r>
-      <w:r>
-        <w:rPr>
-          <w:color w:val="F8F8F2"/>
-          <w:sz w:val="18"/>
-          <w:szCs w:val="18"/>
-        </w:rPr>
+        <w:t>": []</w:t>
+      </w:r>
+      <w:r>
         <w:br/>
         <w:t xml:space="preserve">    },</w:t>
       </w:r>
     </w:p>
-    <w:p>
-      <w:pPr>
-        <w:pStyle w:val="ListParagraph"/>
-      </w:pPr>
-    </w:p>
+    <w:p/>
     <w:sectPr>
       <w:pgSz w:w="12240" w:h="15840"/>
       <w:pgMar w:top="1440" w:right="1440" w:bottom="1440" w:left="1440" w:header="720" w:footer="720" w:gutter="0"/>
@@ -9543,7 +8795,7 @@
 </file>
 
 <file path=customXml/itemProps1.xml><?xml version="1.0" encoding="utf-8"?>
-<ds:datastoreItem xmlns:ds="http://schemas.openxmlformats.org/officeDocument/2006/customXml" ds:itemID="{9F3B1C3F-FD1B-4D51-B4EE-D48B793207A8}">
+<ds:datastoreItem xmlns:ds="http://schemas.openxmlformats.org/officeDocument/2006/customXml" ds:itemID="{FFEC8A1E-46CA-4E86-9CD0-E4B5BE435B45}">
   <ds:schemaRefs>
     <ds:schemaRef ds:uri="http://schemas.openxmlformats.org/officeDocument/2006/bibliography"/>
   </ds:schemaRefs>

</xml_diff>

<commit_message>
Removed tracebacks and added runlogs_logger messages for Meraki APi error wherever missing. (e.g. l3fwrules)
</commit_message>
<xml_diff>
--- a/doc/AutomationScriptsProgrammersGuide.docx
+++ b/doc/AutomationScriptsProgrammersGuide.docx
@@ -338,6 +338,37 @@
     <w:p>
       <w:pPr>
         <w:pStyle w:val="ListParagraph"/>
+      </w:pPr>
+      <w:r>
+        <w:t xml:space="preserve">A copy of the </w:t>
+      </w:r>
+      <w:proofErr w:type="spellStart"/>
+      <w:r>
+        <w:t>meraki</w:t>
+      </w:r>
+      <w:proofErr w:type="spellEnd"/>
+      <w:r>
+        <w:t xml:space="preserve"> </w:t>
+      </w:r>
+      <w:proofErr w:type="spellStart"/>
+      <w:r>
+        <w:t>api</w:t>
+      </w:r>
+      <w:proofErr w:type="spellEnd"/>
+      <w:r>
+        <w:t xml:space="preserve"> is used.</w:t>
+      </w:r>
+      <w:r>
+        <w:br/>
+        <w:t>This insulates the automation scripts from Meraki API changes.</w:t>
+      </w:r>
+      <w:r>
+        <w:br/>
+      </w:r>
+    </w:p>
+    <w:p>
+      <w:pPr>
+        <w:pStyle w:val="ListParagraph"/>
         <w:numPr>
           <w:ilvl w:val="0"/>
           <w:numId w:val="1"/>
@@ -354,6 +385,9 @@
       <w:r>
         <w:t>patch</w:t>
       </w:r>
+      <w:r>
+        <w:br/>
+      </w:r>
     </w:p>
     <w:p>
       <w:pPr>
@@ -400,6 +434,30 @@
     <w:p>
       <w:pPr>
         <w:pStyle w:val="ListParagraph"/>
+      </w:pPr>
+      <w:r>
+        <w:t>A simple routine that generates a three octet subnetting scheme for a given store/network/</w:t>
+      </w:r>
+      <w:proofErr w:type="spellStart"/>
+      <w:r>
+        <w:t>ip</w:t>
+      </w:r>
+      <w:proofErr w:type="spellEnd"/>
+      <w:r>
+        <w:t xml:space="preserve">. (Explained in detail below and </w:t>
+      </w:r>
+      <w:proofErr w:type="spellStart"/>
+      <w:r>
+        <w:t>safeway</w:t>
+      </w:r>
+      <w:proofErr w:type="spellEnd"/>
+      <w:r>
+        <w:t xml:space="preserve"> specific).  </w:t>
+      </w:r>
+    </w:p>
+    <w:p>
+      <w:pPr>
+        <w:pStyle w:val="ListParagraph"/>
         <w:numPr>
           <w:ilvl w:val="0"/>
           <w:numId w:val="1"/>
@@ -451,6 +509,7 @@
         </w:rPr>
       </w:pPr>
       <w:r>
+        <w:lastRenderedPageBreak/>
         <w:br w:type="page"/>
       </w:r>
     </w:p>
@@ -1047,6 +1106,11 @@
       </w:r>
     </w:p>
     <w:p>
+      <w:r>
+        <w:br w:type="page"/>
+      </w:r>
+    </w:p>
+    <w:p>
       <w:pPr>
         <w:pStyle w:val="ListParagraph"/>
       </w:pPr>
@@ -1067,165 +1131,27 @@
     </w:p>
     <w:p/>
     <w:p>
-      <w:r>
-        <w:t>Store names will always be in the format</w:t>
-      </w:r>
-      <w:r>
-        <w:t xml:space="preserve"> </w:t>
-      </w:r>
       <w:proofErr w:type="spellStart"/>
       <w:r>
-        <w:t>ABC</w:t>
-      </w:r>
-      <w:r>
-        <w:t>_nnnn</w:t>
+        <w:t>Netx</w:t>
       </w:r>
       <w:proofErr w:type="spellEnd"/>
       <w:r>
-        <w:t xml:space="preserve">, where </w:t>
-      </w:r>
-      <w:r>
-        <w:t xml:space="preserve">ABC </w:t>
-      </w:r>
-      <w:r>
-        <w:t xml:space="preserve">is the Safeway </w:t>
-      </w:r>
-      <w:r>
-        <w:t xml:space="preserve">Division (e.g. SHA, </w:t>
+        <w:t xml:space="preserve">, which is implemented </w:t>
       </w:r>
       <w:proofErr w:type="gramStart"/>
       <w:r>
-        <w:t xml:space="preserve">JEW,  </w:t>
-      </w:r>
-      <w:proofErr w:type="spellStart"/>
-      <w:r>
-        <w:t>etc</w:t>
-      </w:r>
-      <w:proofErr w:type="spellEnd"/>
+        <w:t>in .</w:t>
+      </w:r>
       <w:proofErr w:type="gramEnd"/>
       <w:r>
-        <w:t xml:space="preserve">) </w:t>
-      </w:r>
-      <w:r>
-        <w:t xml:space="preserve"> and </w:t>
-      </w:r>
-      <w:proofErr w:type="spellStart"/>
-      <w:r>
-        <w:t>nnnn</w:t>
-      </w:r>
-      <w:proofErr w:type="spellEnd"/>
-      <w:r>
-        <w:t xml:space="preserve"> is the actual store number.</w:t>
-      </w:r>
-      <w:r>
-        <w:br/>
-      </w:r>
-      <w:r>
-        <w:br/>
-        <w:t xml:space="preserve">The store numbers are unique and each store has a  </w:t>
-      </w:r>
-      <w:r>
-        <w:t>network controller cc&lt;</w:t>
-      </w:r>
-      <w:proofErr w:type="spellStart"/>
-      <w:r>
-        <w:t>nnnn</w:t>
-      </w:r>
-      <w:proofErr w:type="spellEnd"/>
-      <w:r>
-        <w:t>&gt;</w:t>
-      </w:r>
-      <w:r>
-        <w:t xml:space="preserve">. </w:t>
-      </w:r>
-      <w:proofErr w:type="gramStart"/>
-      <w:r>
-        <w:t>So</w:t>
-      </w:r>
-      <w:proofErr w:type="gramEnd"/>
-      <w:r>
-        <w:t xml:space="preserve"> for example the SHA_0012 </w:t>
-      </w:r>
-      <w:r>
-        <w:t xml:space="preserve">store </w:t>
-      </w:r>
-      <w:r>
-        <w:t>will have a cc0012 controller which should be visible on the Safeway network via DNS.</w:t>
-      </w:r>
-    </w:p>
-    <w:p>
-      <w:r>
-        <w:t>The VLAN generation follows the following steps:</w:t>
-      </w:r>
-    </w:p>
-    <w:p>
-      <w:pPr>
-        <w:pStyle w:val="ListParagraph"/>
-        <w:numPr>
-          <w:ilvl w:val="0"/>
-          <w:numId w:val="3"/>
-        </w:numPr>
-      </w:pPr>
-      <w:r>
-        <w:t xml:space="preserve">From the Men and </w:t>
-      </w:r>
-      <w:proofErr w:type="gramStart"/>
-      <w:r>
-        <w:t>Mice</w:t>
-      </w:r>
-      <w:proofErr w:type="gramEnd"/>
-      <w:r>
-        <w:t xml:space="preserve"> a vlans_funnel.csv file is obtained. This file is patched using the config/vlan_funnels.pathc.csv.</w:t>
-      </w:r>
-    </w:p>
-    <w:p>
-      <w:r>
-        <w:t xml:space="preserve">         </w:t>
-      </w:r>
-    </w:p>
-    <w:p>
-      <w:r>
-        <w:t xml:space="preserve">Get </w:t>
-      </w:r>
-      <w:proofErr w:type="spellStart"/>
-      <w:r>
-        <w:t>vlans_</w:t>
-      </w:r>
-      <w:proofErr w:type="gramStart"/>
-      <w:r>
-        <w:t>netx.json</w:t>
-      </w:r>
-      <w:proofErr w:type="spellEnd"/>
-      <w:proofErr w:type="gramEnd"/>
-      <w:r>
-        <w:t xml:space="preserve"> from Mark </w:t>
-      </w:r>
-      <w:proofErr w:type="spellStart"/>
-      <w:r>
-        <w:t>Trouts</w:t>
-      </w:r>
-      <w:proofErr w:type="spellEnd"/>
-      <w:r>
-        <w:t xml:space="preserve"> /</w:t>
-      </w:r>
-      <w:proofErr w:type="spellStart"/>
-      <w:r>
-        <w:t>api</w:t>
-      </w:r>
-      <w:proofErr w:type="spellEnd"/>
-      <w:r>
-        <w:t>/net</w:t>
-      </w:r>
-    </w:p>
-    <w:p>
-      <w:r>
-        <w:t xml:space="preserve">&lt;&lt; ADD JAS EMAIL&gt;&gt; </w:t>
-      </w:r>
-      <w:proofErr w:type="gramStart"/>
-      <w:r>
-        <w:t>…..</w:t>
-      </w:r>
-      <w:proofErr w:type="gramEnd"/>
+        <w:t xml:space="preserve">/api/netx.py  simply </w:t>
+      </w:r>
+    </w:p>
+    <w:p>
+      <w:r>
+        <w:t xml:space="preserve">        </w:t>
+      </w:r>
     </w:p>
     <w:p>
       <w:pPr>
@@ -1263,7 +1189,6 @@
           <w:sz w:val="18"/>
           <w:szCs w:val="18"/>
         </w:rPr>
-        <w:lastRenderedPageBreak/>
         <w:t>{</w:t>
       </w:r>
       <w:r>
@@ -1759,18 +1684,256 @@
     <w:p/>
     <w:p/>
     <w:p>
-      <w:r>
-        <w:t xml:space="preserve">From Men and </w:t>
+      <w:bookmarkStart w:id="0" w:name="_Hlk511724811"/>
+      <w:bookmarkStart w:id="1" w:name="_GoBack"/>
+      <w:r>
+        <w:t>Store names will always be in the format</w:t>
+      </w:r>
+      <w:r>
+        <w:t xml:space="preserve"> </w:t>
+      </w:r>
+      <w:r>
+        <w:t xml:space="preserve">   &lt;</w:t>
+      </w:r>
+      <w:r>
+        <w:t>ABC</w:t>
+      </w:r>
+      <w:r>
+        <w:t>&gt;</w:t>
+      </w:r>
+      <w:r>
+        <w:t>_</w:t>
+      </w:r>
+      <w:r>
+        <w:t>&lt;</w:t>
+      </w:r>
+      <w:r>
+        <w:t>nnnn</w:t>
+      </w:r>
+      <w:r>
+        <w:t>&gt;, where</w:t>
+      </w:r>
+      <w:r>
+        <w:t xml:space="preserve"> </w:t>
+      </w:r>
+      <w:r>
+        <w:t xml:space="preserve">ABC </w:t>
+      </w:r>
+      <w:r>
+        <w:t xml:space="preserve">is the Safeway </w:t>
+      </w:r>
+      <w:r>
+        <w:t xml:space="preserve">Division (e.g. SHA, </w:t>
       </w:r>
       <w:proofErr w:type="gramStart"/>
       <w:r>
-        <w:t>Mice</w:t>
+        <w:t xml:space="preserve">JEW,  </w:t>
+      </w:r>
+      <w:r>
+        <w:t>etc.</w:t>
       </w:r>
       <w:proofErr w:type="gramEnd"/>
       <w:r>
-        <w:t xml:space="preserve"> we get funnel_vlans.csv</w:t>
-      </w:r>
-    </w:p>
+        <w:t xml:space="preserve">) </w:t>
+      </w:r>
+      <w:r>
+        <w:t xml:space="preserve"> and nnnn is the actual store </w:t>
+      </w:r>
+      <w:r>
+        <w:t xml:space="preserve">four-digit </w:t>
+      </w:r>
+      <w:r>
+        <w:t>number.</w:t>
+      </w:r>
+      <w:r>
+        <w:br/>
+      </w:r>
+      <w:r>
+        <w:br/>
+        <w:t xml:space="preserve">The store numbers are </w:t>
+      </w:r>
+      <w:proofErr w:type="gramStart"/>
+      <w:r>
+        <w:t>unique</w:t>
+      </w:r>
+      <w:proofErr w:type="gramEnd"/>
+      <w:r>
+        <w:t xml:space="preserve"> and each store has </w:t>
+      </w:r>
+      <w:r>
+        <w:t>a network</w:t>
+      </w:r>
+      <w:r>
+        <w:t xml:space="preserve"> controller cc&lt;</w:t>
+      </w:r>
+      <w:r>
+        <w:t>nnnn</w:t>
+      </w:r>
+      <w:r>
+        <w:t>&gt;</w:t>
+      </w:r>
+      <w:r>
+        <w:t xml:space="preserve"> associated with it</w:t>
+      </w:r>
+      <w:r>
+        <w:t xml:space="preserve">. </w:t>
+      </w:r>
+      <w:r>
+        <w:br/>
+        <w:t>F</w:t>
+      </w:r>
+      <w:r>
+        <w:t xml:space="preserve">or </w:t>
+      </w:r>
+      <w:r>
+        <w:t>example,</w:t>
+      </w:r>
+      <w:r>
+        <w:t xml:space="preserve"> </w:t>
+      </w:r>
+      <w:r>
+        <w:t xml:space="preserve">the </w:t>
+      </w:r>
+      <w:r>
+        <w:t xml:space="preserve">SHA_0012 </w:t>
+      </w:r>
+      <w:r>
+        <w:t xml:space="preserve">store </w:t>
+      </w:r>
+      <w:r>
+        <w:t>will have a cc0012 controller which should be visible on the Safeway network</w:t>
+      </w:r>
+      <w:r>
+        <w:t>.</w:t>
+      </w:r>
+    </w:p>
+    <w:p>
+      <w:r>
+        <w:t>The VLAN generation follows the following steps:</w:t>
+      </w:r>
+    </w:p>
+    <w:p>
+      <w:pPr>
+        <w:pStyle w:val="ListParagraph"/>
+        <w:numPr>
+          <w:ilvl w:val="0"/>
+          <w:numId w:val="3"/>
+        </w:numPr>
+      </w:pPr>
+      <w:r>
+        <w:t xml:space="preserve">From the Men and Mice </w:t>
+      </w:r>
+      <w:r>
+        <w:t xml:space="preserve">external utility </w:t>
+      </w:r>
+      <w:r>
+        <w:t>a vlans_funnel.csv file is obtained. This file is patched using the config/vlan_funnels.pa</w:t>
+      </w:r>
+      <w:r>
+        <w:t>tch</w:t>
+      </w:r>
+      <w:r>
+        <w:t>.csv.</w:t>
+      </w:r>
+    </w:p>
+    <w:p>
+      <w:pPr>
+        <w:pStyle w:val="ListParagraph"/>
+      </w:pPr>
+      <w:r>
+        <w:t xml:space="preserve">The first </w:t>
+      </w:r>
+      <w:proofErr w:type="spellStart"/>
+      <w:r>
+        <w:t>colum</w:t>
+      </w:r>
+      <w:proofErr w:type="spellEnd"/>
+      <w:r>
+        <w:t xml:space="preserve"> is the VLAN number, the second line which follows the format</w:t>
+      </w:r>
+    </w:p>
+    <w:p>
+      <w:pPr>
+        <w:pStyle w:val="ListParagraph"/>
+      </w:pPr>
+      <w:r>
+        <w:t>10.x.</w:t>
+      </w:r>
+      <w:proofErr w:type="gramStart"/>
+      <w:r>
+        <w:t>a.nn</w:t>
+      </w:r>
+      <w:proofErr w:type="gramEnd"/>
+      <w:r>
+        <w:t>/</w:t>
+      </w:r>
+      <w:proofErr w:type="spellStart"/>
+      <w:r>
+        <w:t>nn</w:t>
+      </w:r>
+      <w:proofErr w:type="spellEnd"/>
+      <w:r>
+        <w:t xml:space="preserve">  is the subnetting.</w:t>
+      </w:r>
+    </w:p>
+    <w:p>
+      <w:pPr>
+        <w:pStyle w:val="ListParagraph"/>
+      </w:pPr>
+      <w:proofErr w:type="gramStart"/>
+      <w:r>
+        <w:t>10.x.a  is</w:t>
+      </w:r>
+      <w:proofErr w:type="gramEnd"/>
+      <w:r>
+        <w:t xml:space="preserve"> translated into a select for the subnet “a”  (three octets subnet created by the </w:t>
+      </w:r>
+      <w:proofErr w:type="spellStart"/>
+      <w:r>
+        <w:t>netx</w:t>
+      </w:r>
+      <w:proofErr w:type="spellEnd"/>
+      <w:r>
+        <w:t xml:space="preserve"> function)</w:t>
+      </w:r>
+    </w:p>
+    <w:p>
+      <w:pPr>
+        <w:pStyle w:val="ListParagraph"/>
+      </w:pPr>
+      <w:r>
+        <w:t>Conversely 10.x.b. selects subnet “b”, and so forth up to 10.x.h which selects subnet “h”.</w:t>
+      </w:r>
+    </w:p>
+    <w:p>
+      <w:pPr>
+        <w:pStyle w:val="ListParagraph"/>
+      </w:pPr>
+    </w:p>
+    <w:p>
+      <w:pPr>
+        <w:pStyle w:val="ListParagraph"/>
+      </w:pPr>
+      <w:r>
+        <w:t>The last octet is exactly that the last octet (4</w:t>
+      </w:r>
+      <w:r>
+        <w:rPr>
+          <w:vertAlign w:val="superscript"/>
+        </w:rPr>
+        <w:t>th</w:t>
+      </w:r>
+      <w:r>
+        <w:t xml:space="preserve"> octet, plus mask)</w:t>
+      </w:r>
+    </w:p>
+    <w:p>
+      <w:pPr>
+        <w:pStyle w:val="ListParagraph"/>
+      </w:pPr>
+    </w:p>
+    <w:bookmarkEnd w:id="0"/>
+    <w:bookmarkEnd w:id="1"/>
     <w:p>
       <w:pPr>
         <w:pStyle w:val="HTMLPreformatted"/>
@@ -1879,6 +2042,14 @@
           <w:szCs w:val="18"/>
         </w:rPr>
         <w:br/>
+      </w:r>
+      <w:r>
+        <w:rPr>
+          <w:color w:val="F8F8F2"/>
+          <w:sz w:val="18"/>
+          <w:szCs w:val="18"/>
+        </w:rPr>
+        <w:lastRenderedPageBreak/>
         <w:t>35,10.x.e.0/27,Digital Signage</w:t>
       </w:r>
       <w:r>
@@ -2002,40 +2173,41 @@
     <w:p/>
     <w:p/>
     <w:p>
+      <w:r>
+        <w:t xml:space="preserve">Vlans </w:t>
+      </w:r>
       <w:proofErr w:type="spellStart"/>
       <w:r>
-        <w:t>Vlans</w:t>
+        <w:t>funnel_funnel</w:t>
       </w:r>
       <w:proofErr w:type="spellEnd"/>
       <w:r>
-        <w:t xml:space="preserve"> </w:t>
+        <w:t xml:space="preserve"> is patched with the patch below:</w:t>
+      </w:r>
+      <w:r>
+        <w:br/>
       </w:r>
       <w:proofErr w:type="spellStart"/>
       <w:r>
-        <w:t>funnel_funnel</w:t>
+        <w:t>Vlans_funnel_patch</w:t>
       </w:r>
       <w:proofErr w:type="spellEnd"/>
       <w:r>
-        <w:t xml:space="preserve"> is patched with the patch below:</w:t>
-      </w:r>
-    </w:p>
-    <w:p/>
-    <w:p>
-      <w:proofErr w:type="spellStart"/>
-      <w:r>
-        <w:t>Vlans_funnel_patch</w:t>
-      </w:r>
-      <w:proofErr w:type="spellEnd"/>
-      <w:r>
-        <w:t xml:space="preserve"> has </w:t>
-      </w:r>
-      <w:proofErr w:type="spellStart"/>
-      <w:r>
-        <w:t>vlans</w:t>
-      </w:r>
-      <w:proofErr w:type="spellEnd"/>
-      <w:r>
-        <w:t xml:space="preserve"> where subnets do not changer per store </w:t>
+        <w:t xml:space="preserve"> has vlans</w:t>
+      </w:r>
+      <w:r>
+        <w:t>/</w:t>
+      </w:r>
+      <w:proofErr w:type="gramStart"/>
+      <w:r>
+        <w:t>subnets  that</w:t>
+      </w:r>
+      <w:proofErr w:type="gramEnd"/>
+      <w:r>
+        <w:t xml:space="preserve"> are fixed and </w:t>
+      </w:r>
+      <w:r>
+        <w:t xml:space="preserve">do not change per store </w:t>
       </w:r>
     </w:p>
     <w:p>
@@ -2088,7 +2260,6 @@
     <w:p/>
     <w:p>
       <w:r>
-        <w:lastRenderedPageBreak/>
         <w:br w:type="page"/>
       </w:r>
     </w:p>
@@ -3862,8 +4033,6 @@
       <w:pPr>
         <w:pStyle w:val="ListParagraph"/>
       </w:pPr>
-      <w:bookmarkStart w:id="0" w:name="_GoBack"/>
-      <w:bookmarkEnd w:id="0"/>
     </w:p>
     <w:p>
       <w:r>
@@ -5053,79 +5222,71 @@
       </w:r>
       <w:proofErr w:type="spellEnd"/>
       <w:r>
-        <w:t xml:space="preserve"> (note that the description info is being dropped and the description is being picked up from the jinja template file), this maps </w:t>
+        <w:t xml:space="preserve"> (note that the description info is being dropped and the description is being picked up from the jinja template file), this maps vlans to respective subnets.</w:t>
+      </w:r>
+    </w:p>
+    <w:p>
+      <w:pPr>
+        <w:pStyle w:val="ListParagraph"/>
+      </w:pPr>
+    </w:p>
+    <w:p>
+      <w:pPr>
+        <w:pStyle w:val="ListParagraph"/>
+      </w:pPr>
+    </w:p>
+    <w:p>
+      <w:pPr>
+        <w:pStyle w:val="ListParagraph"/>
+      </w:pPr>
+    </w:p>
+    <w:p>
+      <w:r>
+        <w:br w:type="page"/>
+      </w:r>
+    </w:p>
+    <w:p>
+      <w:pPr>
+        <w:pStyle w:val="ListParagraph"/>
+      </w:pPr>
+      <w:r>
+        <w:lastRenderedPageBreak/>
+        <w:br/>
+      </w:r>
+      <w:r>
+        <w:br/>
+        <w:t>Also note that the jinja template uses</w:t>
+      </w:r>
+      <w:r>
+        <w:t xml:space="preserve"> the 3 octets for the appliance-</w:t>
       </w:r>
       <w:proofErr w:type="spellStart"/>
       <w:r>
-        <w:t>vlans</w:t>
+        <w:t>ip</w:t>
       </w:r>
       <w:proofErr w:type="spellEnd"/>
       <w:r>
-        <w:t xml:space="preserve"> to respective subnets.</w:t>
-      </w:r>
-    </w:p>
-    <w:p>
-      <w:pPr>
-        <w:pStyle w:val="ListParagraph"/>
-      </w:pPr>
-    </w:p>
-    <w:p>
-      <w:pPr>
-        <w:pStyle w:val="ListParagraph"/>
-      </w:pPr>
-    </w:p>
-    <w:p>
-      <w:pPr>
-        <w:pStyle w:val="ListParagraph"/>
-      </w:pPr>
-    </w:p>
-    <w:p>
-      <w:r>
-        <w:br w:type="page"/>
-      </w:r>
-    </w:p>
-    <w:p>
-      <w:pPr>
-        <w:pStyle w:val="ListParagraph"/>
-      </w:pPr>
-      <w:r>
-        <w:lastRenderedPageBreak/>
-        <w:br/>
-      </w:r>
-      <w:r>
-        <w:br/>
-        <w:t>Also note that the jinja template uses</w:t>
-      </w:r>
-      <w:r>
-        <w:t xml:space="preserve"> the 3 octets for the appliance-</w:t>
+        <w:t xml:space="preserve"> and this is generated by the code on the flight, so there is no file mapping for this.</w:t>
+      </w:r>
+    </w:p>
+    <w:p>
+      <w:pPr>
+        <w:pStyle w:val="ListParagraph"/>
+      </w:pPr>
+    </w:p>
+    <w:p>
+      <w:pPr>
+        <w:pStyle w:val="ListParagraph"/>
+      </w:pPr>
+      <w:r>
+        <w:t>The network ID is also picked up on the flight and uses the correct Meraki-</w:t>
       </w:r>
       <w:proofErr w:type="spellStart"/>
       <w:r>
-        <w:t>ip</w:t>
+        <w:t>netid</w:t>
       </w:r>
       <w:proofErr w:type="spellEnd"/>
       <w:r>
-        <w:t xml:space="preserve"> and this is generated by the code on the flight, so there is no file mapping for this.</w:t>
-      </w:r>
-    </w:p>
-    <w:p>
-      <w:pPr>
-        <w:pStyle w:val="ListParagraph"/>
-      </w:pPr>
-    </w:p>
-    <w:p>
-      <w:pPr>
-        <w:pStyle w:val="ListParagraph"/>
-      </w:pPr>
-      <w:r>
-        <w:t>The network ID is also picked up on the flight and uses the correct Meraki-</w:t>
-      </w:r>
-      <w:proofErr w:type="spellStart"/>
-      <w:r>
-        <w:t>netid</w:t>
-      </w:r>
-      <w:proofErr w:type="spellEnd"/>
-      <w:r>
         <w:t xml:space="preserve"> for that </w:t>
       </w:r>
       <w:proofErr w:type="gramStart"/>
@@ -5160,27 +5321,11 @@
       </w:r>
       <w:proofErr w:type="gramEnd"/>
       <w:r>
-        <w:t xml:space="preserve"> generate a proper specialized version of the </w:t>
-      </w:r>
-      <w:proofErr w:type="spellStart"/>
-      <w:r>
-        <w:t>vlans</w:t>
-      </w:r>
-      <w:proofErr w:type="spellEnd"/>
-      <w:r>
-        <w:t xml:space="preserve"> which can be applied to Meraki.</w:t>
-      </w:r>
-      <w:r>
-        <w:br/>
-        <w:t xml:space="preserve">The template for Meraki </w:t>
-      </w:r>
-      <w:proofErr w:type="spellStart"/>
-      <w:r>
-        <w:t>Vlans</w:t>
-      </w:r>
-      <w:proofErr w:type="spellEnd"/>
-      <w:r>
-        <w:t xml:space="preserve"> is in /config/</w:t>
+        <w:t xml:space="preserve"> generate a proper specialized version of the vlans which can be applied to Meraki.</w:t>
+      </w:r>
+      <w:r>
+        <w:br/>
+        <w:t>The template for Meraki Vlans is in /config/</w:t>
       </w:r>
       <w:proofErr w:type="spellStart"/>
       <w:r>
@@ -8795,7 +8940,7 @@
 </file>
 
 <file path=customXml/itemProps1.xml><?xml version="1.0" encoding="utf-8"?>
-<ds:datastoreItem xmlns:ds="http://schemas.openxmlformats.org/officeDocument/2006/customXml" ds:itemID="{FFEC8A1E-46CA-4E86-9CD0-E4B5BE435B45}">
+<ds:datastoreItem xmlns:ds="http://schemas.openxmlformats.org/officeDocument/2006/customXml" ds:itemID="{8CF73378-4F1A-4D09-BCAD-41AB4CDE34DB}">
   <ds:schemaRefs>
     <ds:schemaRef ds:uri="http://schemas.openxmlformats.org/officeDocument/2006/bibliography"/>
   </ds:schemaRefs>

</xml_diff>